<commit_message>
Work on use cases
</commit_message>
<xml_diff>
--- a/midterm/user_requirements.docx
+++ b/midterm/user_requirements.docx
@@ -17,116 +17,152 @@
     </w:p>
     <w:p>
       <w:r>
-        <w:t xml:space="preserve">The following user classes were identified as the primary </w:t>
+        <w:t xml:space="preserve">StudySync will respond to a single user’s actions, the user being the individual interacting with the web browser. This user will be a student studying for the BSc, Computer Science through Coursera, offered in collaboration with the University of London. Therefore, </w:t>
+      </w:r>
+      <w:r>
+        <w:t xml:space="preserve">all use cases will be based on this student demographic. </w:t>
+      </w:r>
+    </w:p>
+    <w:p/>
+    <w:p>
+      <w:r>
+        <w:t xml:space="preserve">Use </w:t>
       </w:r>
       <w:proofErr w:type="gramStart"/>
       <w:r>
-        <w:t>actors</w:t>
+        <w:t>cases</w:t>
       </w:r>
       <w:proofErr w:type="gramEnd"/>
+    </w:p>
+    <w:p>
+      <w:pPr>
+        <w:pStyle w:val="ListParagraph"/>
+        <w:numPr>
+          <w:ilvl w:val="0"/>
+          <w:numId w:val="4"/>
+        </w:numPr>
+      </w:pPr>
       <w:r>
-        <w:t xml:space="preserve"> </w:t>
+        <w:t>Toggle Whitelist</w:t>
       </w:r>
     </w:p>
-    <w:tbl>
-      <w:tblPr>
-        <w:tblStyle w:val="TableGrid"/>
-        <w:tblW w:w="0" w:type="auto"/>
-        <w:tblLook w:val="04A0" w:firstRow="1" w:lastRow="0" w:firstColumn="1" w:lastColumn="0" w:noHBand="0" w:noVBand="1"/>
-      </w:tblPr>
-      <w:tblGrid>
-        <w:gridCol w:w="4675"/>
-        <w:gridCol w:w="4675"/>
-      </w:tblGrid>
-      <w:tr>
-        <w:tc>
-          <w:tcPr>
-            <w:tcW w:w="4675" w:type="dxa"/>
-          </w:tcPr>
-          <w:p>
-            <w:pPr>
-              <w:jc w:val="center"/>
-            </w:pPr>
-          </w:p>
-        </w:tc>
-        <w:tc>
-          <w:tcPr>
-            <w:tcW w:w="4675" w:type="dxa"/>
-          </w:tcPr>
-          <w:p>
-            <w:pPr>
-              <w:jc w:val="center"/>
-            </w:pPr>
-          </w:p>
-        </w:tc>
-      </w:tr>
-      <w:tr>
-        <w:tc>
-          <w:tcPr>
-            <w:tcW w:w="4675" w:type="dxa"/>
-          </w:tcPr>
-          <w:p>
-            <w:pPr>
-              <w:jc w:val="center"/>
-            </w:pPr>
-          </w:p>
-        </w:tc>
-        <w:tc>
-          <w:tcPr>
-            <w:tcW w:w="4675" w:type="dxa"/>
-          </w:tcPr>
-          <w:p>
-            <w:pPr>
-              <w:jc w:val="center"/>
-            </w:pPr>
-          </w:p>
-        </w:tc>
-      </w:tr>
-      <w:tr>
-        <w:tc>
-          <w:tcPr>
-            <w:tcW w:w="4675" w:type="dxa"/>
-          </w:tcPr>
-          <w:p>
-            <w:pPr>
-              <w:jc w:val="center"/>
-            </w:pPr>
-          </w:p>
-        </w:tc>
-        <w:tc>
-          <w:tcPr>
-            <w:tcW w:w="4675" w:type="dxa"/>
-          </w:tcPr>
-          <w:p>
-            <w:pPr>
-              <w:jc w:val="center"/>
-            </w:pPr>
-          </w:p>
-        </w:tc>
-      </w:tr>
-      <w:tr>
-        <w:tc>
-          <w:tcPr>
-            <w:tcW w:w="4675" w:type="dxa"/>
-          </w:tcPr>
-          <w:p>
-            <w:pPr>
-              <w:jc w:val="center"/>
-            </w:pPr>
-          </w:p>
-        </w:tc>
-        <w:tc>
-          <w:tcPr>
-            <w:tcW w:w="4675" w:type="dxa"/>
-          </w:tcPr>
-          <w:p>
-            <w:pPr>
-              <w:jc w:val="center"/>
-            </w:pPr>
-          </w:p>
-        </w:tc>
-      </w:tr>
-    </w:tbl>
+    <w:p>
+      <w:pPr>
+        <w:pStyle w:val="ListParagraph"/>
+        <w:numPr>
+          <w:ilvl w:val="0"/>
+          <w:numId w:val="4"/>
+        </w:numPr>
+      </w:pPr>
+      <w:r>
+        <w:t>The user</w:t>
+      </w:r>
+      <w:r>
+        <w:t xml:space="preserve"> navigates to </w:t>
+      </w:r>
+      <w:r>
+        <w:t xml:space="preserve">a </w:t>
+      </w:r>
+      <w:proofErr w:type="gramStart"/>
+      <w:r>
+        <w:t>URL</w:t>
+      </w:r>
+      <w:proofErr w:type="gramEnd"/>
+    </w:p>
+    <w:p>
+      <w:pPr>
+        <w:pStyle w:val="ListParagraph"/>
+        <w:numPr>
+          <w:ilvl w:val="0"/>
+          <w:numId w:val="4"/>
+        </w:numPr>
+      </w:pPr>
+      <w:r>
+        <w:t>Whitelist a URL</w:t>
+      </w:r>
+    </w:p>
+    <w:p>
+      <w:pPr>
+        <w:pStyle w:val="ListParagraph"/>
+        <w:numPr>
+          <w:ilvl w:val="0"/>
+          <w:numId w:val="4"/>
+        </w:numPr>
+      </w:pPr>
+      <w:r>
+        <w:t xml:space="preserve">Edit Whitelist </w:t>
+      </w:r>
+    </w:p>
+    <w:p>
+      <w:pPr>
+        <w:pStyle w:val="ListParagraph"/>
+        <w:numPr>
+          <w:ilvl w:val="0"/>
+          <w:numId w:val="4"/>
+        </w:numPr>
+      </w:pPr>
+      <w:r>
+        <w:t xml:space="preserve">The user opens a Coursera </w:t>
+      </w:r>
+      <w:proofErr w:type="gramStart"/>
+      <w:r>
+        <w:t>course</w:t>
+      </w:r>
+      <w:proofErr w:type="gramEnd"/>
+    </w:p>
+    <w:p>
+      <w:pPr>
+        <w:pStyle w:val="ListParagraph"/>
+        <w:numPr>
+          <w:ilvl w:val="0"/>
+          <w:numId w:val="4"/>
+        </w:numPr>
+      </w:pPr>
+      <w:r>
+        <w:t>The user completes tasks under the Coursera course.</w:t>
+      </w:r>
+    </w:p>
+    <w:p>
+      <w:pPr>
+        <w:pStyle w:val="ListParagraph"/>
+        <w:numPr>
+          <w:ilvl w:val="0"/>
+          <w:numId w:val="4"/>
+        </w:numPr>
+      </w:pPr>
+      <w:r>
+        <w:t>View time data</w:t>
+      </w:r>
+    </w:p>
+    <w:p>
+      <w:pPr>
+        <w:pStyle w:val="ListParagraph"/>
+        <w:numPr>
+          <w:ilvl w:val="0"/>
+          <w:numId w:val="4"/>
+        </w:numPr>
+      </w:pPr>
+      <w:r>
+        <w:t>Export stats</w:t>
+      </w:r>
+    </w:p>
+    <w:p>
+      <w:pPr>
+        <w:pStyle w:val="ListParagraph"/>
+        <w:numPr>
+          <w:ilvl w:val="0"/>
+          <w:numId w:val="4"/>
+        </w:numPr>
+      </w:pPr>
+      <w:r>
+        <w:t xml:space="preserve">Adjust time tracker </w:t>
+      </w:r>
+      <w:proofErr w:type="gramStart"/>
+      <w:r>
+        <w:t>settings</w:t>
+      </w:r>
+      <w:proofErr w:type="gramEnd"/>
+    </w:p>
     <w:p>
       <w:pPr>
         <w:jc w:val="center"/>
@@ -1160,6 +1196,119 @@
       <w:lvlJc w:val="left"/>
     </w:lvl>
   </w:abstractNum>
+  <w:abstractNum w:abstractNumId="3" w15:restartNumberingAfterBreak="0">
+    <w:nsid w:val="543E18B3"/>
+    <w:multiLevelType w:val="hybridMultilevel"/>
+    <w:tmpl w:val="D2B4E976"/>
+    <w:lvl w:ilvl="0" w:tplc="8676D654">
+      <w:start w:val="4"/>
+      <w:numFmt w:val="bullet"/>
+      <w:lvlText w:val="-"/>
+      <w:lvlJc w:val="left"/>
+      <w:pPr>
+        <w:ind w:left="720" w:hanging="360"/>
+      </w:pPr>
+      <w:rPr>
+        <w:rFonts w:ascii="Calibri" w:eastAsiaTheme="minorHAnsi" w:hAnsi="Calibri" w:cs="Calibri" w:hint="default"/>
+      </w:rPr>
+    </w:lvl>
+    <w:lvl w:ilvl="1" w:tplc="04090003" w:tentative="1">
+      <w:start w:val="1"/>
+      <w:numFmt w:val="bullet"/>
+      <w:lvlText w:val="o"/>
+      <w:lvlJc w:val="left"/>
+      <w:pPr>
+        <w:ind w:left="1440" w:hanging="360"/>
+      </w:pPr>
+      <w:rPr>
+        <w:rFonts w:ascii="Courier New" w:hAnsi="Courier New" w:cs="Courier New" w:hint="default"/>
+      </w:rPr>
+    </w:lvl>
+    <w:lvl w:ilvl="2" w:tplc="04090005" w:tentative="1">
+      <w:start w:val="1"/>
+      <w:numFmt w:val="bullet"/>
+      <w:lvlText w:val=""/>
+      <w:lvlJc w:val="left"/>
+      <w:pPr>
+        <w:ind w:left="2160" w:hanging="360"/>
+      </w:pPr>
+      <w:rPr>
+        <w:rFonts w:ascii="Wingdings" w:hAnsi="Wingdings" w:hint="default"/>
+      </w:rPr>
+    </w:lvl>
+    <w:lvl w:ilvl="3" w:tplc="04090001" w:tentative="1">
+      <w:start w:val="1"/>
+      <w:numFmt w:val="bullet"/>
+      <w:lvlText w:val=""/>
+      <w:lvlJc w:val="left"/>
+      <w:pPr>
+        <w:ind w:left="2880" w:hanging="360"/>
+      </w:pPr>
+      <w:rPr>
+        <w:rFonts w:ascii="Symbol" w:hAnsi="Symbol" w:hint="default"/>
+      </w:rPr>
+    </w:lvl>
+    <w:lvl w:ilvl="4" w:tplc="04090003" w:tentative="1">
+      <w:start w:val="1"/>
+      <w:numFmt w:val="bullet"/>
+      <w:lvlText w:val="o"/>
+      <w:lvlJc w:val="left"/>
+      <w:pPr>
+        <w:ind w:left="3600" w:hanging="360"/>
+      </w:pPr>
+      <w:rPr>
+        <w:rFonts w:ascii="Courier New" w:hAnsi="Courier New" w:cs="Courier New" w:hint="default"/>
+      </w:rPr>
+    </w:lvl>
+    <w:lvl w:ilvl="5" w:tplc="04090005" w:tentative="1">
+      <w:start w:val="1"/>
+      <w:numFmt w:val="bullet"/>
+      <w:lvlText w:val=""/>
+      <w:lvlJc w:val="left"/>
+      <w:pPr>
+        <w:ind w:left="4320" w:hanging="360"/>
+      </w:pPr>
+      <w:rPr>
+        <w:rFonts w:ascii="Wingdings" w:hAnsi="Wingdings" w:hint="default"/>
+      </w:rPr>
+    </w:lvl>
+    <w:lvl w:ilvl="6" w:tplc="04090001" w:tentative="1">
+      <w:start w:val="1"/>
+      <w:numFmt w:val="bullet"/>
+      <w:lvlText w:val=""/>
+      <w:lvlJc w:val="left"/>
+      <w:pPr>
+        <w:ind w:left="5040" w:hanging="360"/>
+      </w:pPr>
+      <w:rPr>
+        <w:rFonts w:ascii="Symbol" w:hAnsi="Symbol" w:hint="default"/>
+      </w:rPr>
+    </w:lvl>
+    <w:lvl w:ilvl="7" w:tplc="04090003" w:tentative="1">
+      <w:start w:val="1"/>
+      <w:numFmt w:val="bullet"/>
+      <w:lvlText w:val="o"/>
+      <w:lvlJc w:val="left"/>
+      <w:pPr>
+        <w:ind w:left="5760" w:hanging="360"/>
+      </w:pPr>
+      <w:rPr>
+        <w:rFonts w:ascii="Courier New" w:hAnsi="Courier New" w:cs="Courier New" w:hint="default"/>
+      </w:rPr>
+    </w:lvl>
+    <w:lvl w:ilvl="8" w:tplc="04090005" w:tentative="1">
+      <w:start w:val="1"/>
+      <w:numFmt w:val="bullet"/>
+      <w:lvlText w:val=""/>
+      <w:lvlJc w:val="left"/>
+      <w:pPr>
+        <w:ind w:left="6480" w:hanging="360"/>
+      </w:pPr>
+      <w:rPr>
+        <w:rFonts w:ascii="Wingdings" w:hAnsi="Wingdings" w:hint="default"/>
+      </w:rPr>
+    </w:lvl>
+  </w:abstractNum>
   <w:num w:numId="1" w16cid:durableId="554900221">
     <w:abstractNumId w:val="0"/>
   </w:num>
@@ -1168,6 +1317,9 @@
   </w:num>
   <w:num w:numId="3" w16cid:durableId="2104298512">
     <w:abstractNumId w:val="2"/>
+  </w:num>
+  <w:num w:numId="4" w16cid:durableId="1120953215">
+    <w:abstractNumId w:val="3"/>
   </w:num>
 </w:numbering>
 </file>
@@ -1612,6 +1764,17 @@
       </w:tblBorders>
     </w:tblPr>
   </w:style>
+  <w:style w:type="paragraph" w:styleId="ListParagraph">
+    <w:name w:val="List Paragraph"/>
+    <w:basedOn w:val="Normal"/>
+    <w:uiPriority w:val="34"/>
+    <w:qFormat/>
+    <w:rsid w:val="00CE2128"/>
+    <w:pPr>
+      <w:ind w:left="720"/>
+      <w:contextualSpacing/>
+    </w:pPr>
+  </w:style>
 </w:styles>
 </file>
 

</xml_diff>